<commit_message>
Changed some super stats to balance out the new powersets
</commit_message>
<xml_diff>
--- a/SupersRules/502.165 -- Jetpack Flight.docx
+++ b/SupersRules/502.165 -- Jetpack Flight.docx
@@ -120,7 +120,7 @@
           <w:sz w:val="20"/>
           <w:szCs w:val="20"/>
         </w:rPr>
-        <w:t>Intuition</w:t>
+        <w:t>Agility</w:t>
       </w:r>
     </w:p>
     <w:p>
@@ -130,6 +130,8 @@
           <w:b/>
         </w:rPr>
       </w:pPr>
+      <w:bookmarkStart w:id="0" w:name="_GoBack"/>
+      <w:bookmarkEnd w:id="0"/>
     </w:p>
     <w:p>
       <w:pPr>
@@ -2399,8 +2401,6 @@
           <w:b/>
         </w:rPr>
       </w:pPr>
-      <w:bookmarkStart w:id="0" w:name="_GoBack"/>
-      <w:bookmarkEnd w:id="0"/>
     </w:p>
     <w:p>
       <w:pPr>

</xml_diff>